<commit_message>
Fix files for publication
</commit_message>
<xml_diff>
--- a/FE/Plain Language Summary.docx
+++ b/FE/Plain Language Summary.docx
@@ -6,9 +6,32 @@
       <w:pPr>
         <w:pStyle w:val="FirstParagraph"/>
         <w:spacing w:line="360" w:lineRule="auto"/>
+        <w:rPr>
+          <w:b/>
+          <w:bCs/>
+        </w:rPr>
       </w:pPr>
       <w:r>
-        <w:t xml:space="preserve">Climate change causes warmer and more variable temperatures globally, impacting physiological rates and function in ectothermic animals. Acclimation of physiological rates can help maintain function. However, it is unresolved how variance in physiological rates changes with temperature despite its potential ecological and evolutionary importance. </w:t>
+        <w:rPr>
+          <w:b/>
+          <w:bCs/>
+        </w:rPr>
+        <w:t>Limited plasticity but increased variance in physiological rates across ectotherm populations under climate change</w:t>
+      </w:r>
+    </w:p>
+    <w:p>
+      <w:pPr>
+        <w:pStyle w:val="FirstParagraph"/>
+        <w:spacing w:line="360" w:lineRule="auto"/>
+      </w:pPr>
+      <w:r>
+        <w:t>Climate change causes warmer and more variable temperatures globally, impacting physiological rates and function in ectothermic animals. Acclimation of physiological rates can help maintain function. However, it is unresolved how variance in physiological rates changes with temperature</w:t>
+      </w:r>
+      <w:r>
+        <w:t>,</w:t>
+      </w:r>
+      <w:r>
+        <w:t xml:space="preserve"> despite its potential ecological and evolutionary importance. </w:t>
       </w:r>
     </w:p>
     <w:p>
@@ -24,6 +47,12 @@
           <w:vertAlign w:val="subscript"/>
         </w:rPr>
         <w:t>10</w:t>
+      </w:r>
+      <w:r>
+        <w:t xml:space="preserve"> - </w:t>
+      </w:r>
+      <w:r>
+        <w:t>the factor by which the rate increases for every 10-degree rise in temperature</w:t>
       </w:r>
       <w:r>
         <w:t>), and used them to test how acclimation and acute thermal responses vary across aquatic and terrestrial ectotherms using meta-analysis (&gt;1900 effects from 226 species). Comparing both the magnitude of acclimation and changes in variation side-by-side provides unique opportunities for evaluating the importance of plasticity and selection under climate change.</w:t>
@@ -146,7 +175,7 @@
       </w:pPr>
     </w:lvl>
   </w:abstractNum>
-  <w:num w:numId="1" w16cid:durableId="1362362439">
+  <w:num w:numId="1" w16cid:durableId="704328653">
     <w:abstractNumId w:val="0"/>
   </w:num>
 </w:numbering>
@@ -1143,6 +1172,13 @@
     <w:semiHidden/>
     <w:rsid w:val="00AE0215"/>
   </w:style>
+  <w:style w:type="paragraph" w:styleId="Revision">
+    <w:name w:val="Revision"/>
+    <w:hidden/>
+    <w:uiPriority w:val="99"/>
+    <w:semiHidden/>
+    <w:rsid w:val="005D71AE"/>
+  </w:style>
 </w:styles>
 </file>
 

</xml_diff>